<commit_message>
update after dropping exclusions
</commit_message>
<xml_diff>
--- a/paper_stats.docx
+++ b/paper_stats.docx
@@ -277,7 +277,7 @@
               <w:jc w:val="left"/>
             </w:pPr>
             <w:r>
-              <w:t xml:space="preserve">83</w:t>
+              <w:t xml:space="preserve">80</w:t>
             </w:r>
           </w:p>
         </w:tc>
@@ -299,7 +299,7 @@
               <w:jc w:val="left"/>
             </w:pPr>
             <w:r>
-              <w:t xml:space="preserve">0 (0, 1)</w:t>
+              <w:t xml:space="preserve">0.5 (0, 1)</w:t>
             </w:r>
           </w:p>
         </w:tc>
@@ -334,7 +334,7 @@
               <w:jc w:val="left"/>
             </w:pPr>
             <w:r>
-              <w:t xml:space="preserve">83</w:t>
+              <w:t xml:space="preserve">80</w:t>
             </w:r>
           </w:p>
         </w:tc>
@@ -370,7 +370,7 @@
               <w:jc w:val="left"/>
             </w:pPr>
             <w:r>
-              <w:t xml:space="preserve">46 (55.4%)</w:t>
+              <w:t xml:space="preserve">46 (57.5%)</w:t>
             </w:r>
           </w:p>
         </w:tc>
@@ -403,7 +403,7 @@
               <w:jc w:val="left"/>
             </w:pPr>
             <w:r>
-              <w:t xml:space="preserve">37 (44.6%)</w:t>
+              <w:t xml:space="preserve">34 (42.5%)</w:t>
             </w:r>
           </w:p>
         </w:tc>
@@ -433,29 +433,29 @@
               <w:jc w:val="left"/>
             </w:pPr>
             <w:r>
-              <w:t xml:space="preserve">83</w:t>
-            </w:r>
-          </w:p>
-        </w:tc>
-        <w:tc>
-          <w:p>
-            <w:pPr>
-              <w:pStyle w:val="Compact"/>
-              <w:jc w:val="left"/>
-            </w:pPr>
-            <w:r>
-              <w:t xml:space="preserve">57.7 ± 6.2</w:t>
-            </w:r>
-          </w:p>
-        </w:tc>
-        <w:tc>
-          <w:p>
-            <w:pPr>
-              <w:pStyle w:val="Compact"/>
-              <w:jc w:val="left"/>
-            </w:pPr>
-            <w:r>
-              <w:t xml:space="preserve">57 (52.5, 63)</w:t>
+              <w:t xml:space="preserve">80</w:t>
+            </w:r>
+          </w:p>
+        </w:tc>
+        <w:tc>
+          <w:p>
+            <w:pPr>
+              <w:pStyle w:val="Compact"/>
+              <w:jc w:val="left"/>
+            </w:pPr>
+            <w:r>
+              <w:t xml:space="preserve">57.7 ± 6.3</w:t>
+            </w:r>
+          </w:p>
+        </w:tc>
+        <w:tc>
+          <w:p>
+            <w:pPr>
+              <w:pStyle w:val="Compact"/>
+              <w:jc w:val="left"/>
+            </w:pPr>
+            <w:r>
+              <w:t xml:space="preserve">57 (52, 63)</w:t>
             </w:r>
           </w:p>
         </w:tc>
@@ -490,7 +490,7 @@
               <w:jc w:val="left"/>
             </w:pPr>
             <w:r>
-              <w:t xml:space="preserve">83</w:t>
+              <w:t xml:space="preserve">80</w:t>
             </w:r>
           </w:p>
         </w:tc>
@@ -547,29 +547,29 @@
               <w:jc w:val="left"/>
             </w:pPr>
             <w:r>
-              <w:t xml:space="preserve">83</w:t>
-            </w:r>
-          </w:p>
-        </w:tc>
-        <w:tc>
-          <w:p>
-            <w:pPr>
-              <w:pStyle w:val="Compact"/>
-              <w:jc w:val="left"/>
-            </w:pPr>
-            <w:r>
-              <w:t xml:space="preserve">80.4 ± 13</w:t>
-            </w:r>
-          </w:p>
-        </w:tc>
-        <w:tc>
-          <w:p>
-            <w:pPr>
-              <w:pStyle w:val="Compact"/>
-              <w:jc w:val="left"/>
-            </w:pPr>
-            <w:r>
-              <w:t xml:space="preserve">80.9 (70.6, 91)</w:t>
+              <w:t xml:space="preserve">80</w:t>
+            </w:r>
+          </w:p>
+        </w:tc>
+        <w:tc>
+          <w:p>
+            <w:pPr>
+              <w:pStyle w:val="Compact"/>
+              <w:jc w:val="left"/>
+            </w:pPr>
+            <w:r>
+              <w:t xml:space="preserve">80.5 ± 13.2</w:t>
+            </w:r>
+          </w:p>
+        </w:tc>
+        <w:tc>
+          <w:p>
+            <w:pPr>
+              <w:pStyle w:val="Compact"/>
+              <w:jc w:val="left"/>
+            </w:pPr>
+            <w:r>
+              <w:t xml:space="preserve">81 (70, 91)</w:t>
             </w:r>
           </w:p>
         </w:tc>
@@ -604,7 +604,7 @@
               <w:jc w:val="left"/>
             </w:pPr>
             <w:r>
-              <w:t xml:space="preserve">83</w:t>
+              <w:t xml:space="preserve">80</w:t>
             </w:r>
           </w:p>
         </w:tc>
@@ -626,7 +626,7 @@
               <w:jc w:val="left"/>
             </w:pPr>
             <w:r>
-              <w:t xml:space="preserve">27.9 (25, 29.9)</w:t>
+              <w:t xml:space="preserve">27.8 (25, 29.9)</w:t>
             </w:r>
           </w:p>
         </w:tc>
@@ -661,29 +661,29 @@
               <w:jc w:val="left"/>
             </w:pPr>
             <w:r>
-              <w:t xml:space="preserve">83</w:t>
-            </w:r>
-          </w:p>
-        </w:tc>
-        <w:tc>
-          <w:p>
-            <w:pPr>
-              <w:pStyle w:val="Compact"/>
-              <w:jc w:val="left"/>
-            </w:pPr>
-            <w:r>
-              <w:t xml:space="preserve">140.4 ± 10.1</w:t>
-            </w:r>
-          </w:p>
-        </w:tc>
-        <w:tc>
-          <w:p>
-            <w:pPr>
-              <w:pStyle w:val="Compact"/>
-              <w:jc w:val="left"/>
-            </w:pPr>
-            <w:r>
-              <w:t xml:space="preserve">140 (132.5, 146)</w:t>
+              <w:t xml:space="preserve">80</w:t>
+            </w:r>
+          </w:p>
+        </w:tc>
+        <w:tc>
+          <w:p>
+            <w:pPr>
+              <w:pStyle w:val="Compact"/>
+              <w:jc w:val="left"/>
+            </w:pPr>
+            <w:r>
+              <w:t xml:space="preserve">140.5 ± 10.3</w:t>
+            </w:r>
+          </w:p>
+        </w:tc>
+        <w:tc>
+          <w:p>
+            <w:pPr>
+              <w:pStyle w:val="Compact"/>
+              <w:jc w:val="left"/>
+            </w:pPr>
+            <w:r>
+              <w:t xml:space="preserve">140 (132.8, 146)</w:t>
             </w:r>
           </w:p>
         </w:tc>
@@ -718,29 +718,29 @@
               <w:jc w:val="left"/>
             </w:pPr>
             <w:r>
-              <w:t xml:space="preserve">83</w:t>
-            </w:r>
-          </w:p>
-        </w:tc>
-        <w:tc>
-          <w:p>
-            <w:pPr>
-              <w:pStyle w:val="Compact"/>
-              <w:jc w:val="left"/>
-            </w:pPr>
-            <w:r>
-              <w:t xml:space="preserve">89.5 ± 8.8</w:t>
-            </w:r>
-          </w:p>
-        </w:tc>
-        <w:tc>
-          <w:p>
-            <w:pPr>
-              <w:pStyle w:val="Compact"/>
-              <w:jc w:val="left"/>
-            </w:pPr>
-            <w:r>
-              <w:t xml:space="preserve">89 (83.5, 95)</w:t>
+              <w:t xml:space="preserve">80</w:t>
+            </w:r>
+          </w:p>
+        </w:tc>
+        <w:tc>
+          <w:p>
+            <w:pPr>
+              <w:pStyle w:val="Compact"/>
+              <w:jc w:val="left"/>
+            </w:pPr>
+            <w:r>
+              <w:t xml:space="preserve">89.7 ± 8.8</w:t>
+            </w:r>
+          </w:p>
+        </w:tc>
+        <w:tc>
+          <w:p>
+            <w:pPr>
+              <w:pStyle w:val="Compact"/>
+              <w:jc w:val="left"/>
+            </w:pPr>
+            <w:r>
+              <w:t xml:space="preserve">90 (84, 95.2)</w:t>
             </w:r>
           </w:p>
         </w:tc>
@@ -775,7 +775,7 @@
               <w:jc w:val="left"/>
             </w:pPr>
             <w:r>
-              <w:t xml:space="preserve">83</w:t>
+              <w:t xml:space="preserve">80</w:t>
             </w:r>
           </w:p>
         </w:tc>
@@ -811,7 +811,7 @@
               <w:jc w:val="left"/>
             </w:pPr>
             <w:r>
-              <w:t xml:space="preserve">60 (72.3%)</w:t>
+              <w:t xml:space="preserve">57 (71.2%)</w:t>
             </w:r>
           </w:p>
         </w:tc>
@@ -844,7 +844,7 @@
               <w:jc w:val="left"/>
             </w:pPr>
             <w:r>
-              <w:t xml:space="preserve">23 (27.7%)</w:t>
+              <w:t xml:space="preserve">23 (28.8%)</w:t>
             </w:r>
           </w:p>
         </w:tc>
@@ -874,7 +874,7 @@
               <w:jc w:val="left"/>
             </w:pPr>
             <w:r>
-              <w:t xml:space="preserve">83</w:t>
+              <w:t xml:space="preserve">80</w:t>
             </w:r>
           </w:p>
         </w:tc>
@@ -910,7 +910,7 @@
               <w:jc w:val="left"/>
             </w:pPr>
             <w:r>
-              <w:t xml:space="preserve">21 (25.3%)</w:t>
+              <w:t xml:space="preserve">19 (23.8%)</w:t>
             </w:r>
           </w:p>
         </w:tc>
@@ -943,7 +943,7 @@
               <w:jc w:val="left"/>
             </w:pPr>
             <w:r>
-              <w:t xml:space="preserve">62 (74.7%)</w:t>
+              <w:t xml:space="preserve">61 (76.2%)</w:t>
             </w:r>
           </w:p>
         </w:tc>
@@ -973,40 +973,40 @@
               <w:jc w:val="left"/>
             </w:pPr>
             <w:r>
-              <w:t xml:space="preserve">55</w:t>
-            </w:r>
-          </w:p>
-        </w:tc>
-        <w:tc>
-          <w:p>
-            <w:pPr>
-              <w:pStyle w:val="Compact"/>
-              <w:jc w:val="left"/>
-            </w:pPr>
-            <w:r>
-              <w:t xml:space="preserve">43.7 ± 32.1</w:t>
-            </w:r>
-          </w:p>
-        </w:tc>
-        <w:tc>
-          <w:p>
-            <w:pPr>
-              <w:pStyle w:val="Compact"/>
-              <w:jc w:val="left"/>
-            </w:pPr>
-            <w:r>
-              <w:t xml:space="preserve">34.3 (19.6, 57.9)</w:t>
-            </w:r>
-          </w:p>
-        </w:tc>
-        <w:tc>
-          <w:p>
-            <w:pPr>
-              <w:pStyle w:val="Compact"/>
-              <w:jc w:val="left"/>
-            </w:pPr>
-            <w:r>
-              <w:t xml:space="preserve">(4.3, 148)</w:t>
+              <w:t xml:space="preserve">52</w:t>
+            </w:r>
+          </w:p>
+        </w:tc>
+        <w:tc>
+          <w:p>
+            <w:pPr>
+              <w:pStyle w:val="Compact"/>
+              <w:jc w:val="left"/>
+            </w:pPr>
+            <w:r>
+              <w:t xml:space="preserve">45.2 ± 32.3</w:t>
+            </w:r>
+          </w:p>
+        </w:tc>
+        <w:tc>
+          <w:p>
+            <w:pPr>
+              <w:pStyle w:val="Compact"/>
+              <w:jc w:val="left"/>
+            </w:pPr>
+            <w:r>
+              <w:t xml:space="preserve">34.3 (21.5, 60)</w:t>
+            </w:r>
+          </w:p>
+        </w:tc>
+        <w:tc>
+          <w:p>
+            <w:pPr>
+              <w:pStyle w:val="Compact"/>
+              <w:jc w:val="left"/>
+            </w:pPr>
+            <w:r>
+              <w:t xml:space="preserve">(9, 148)</w:t>
             </w:r>
           </w:p>
         </w:tc>
@@ -1030,7 +1030,7 @@
               <w:jc w:val="left"/>
             </w:pPr>
             <w:r>
-              <w:t xml:space="preserve">82</w:t>
+              <w:t xml:space="preserve">79</w:t>
             </w:r>
           </w:p>
         </w:tc>
@@ -1087,7 +1087,7 @@
               <w:jc w:val="left"/>
             </w:pPr>
             <w:r>
-              <w:t xml:space="preserve">82</w:t>
+              <w:t xml:space="preserve">79</w:t>
             </w:r>
           </w:p>
         </w:tc>
@@ -1144,7 +1144,7 @@
               <w:jc w:val="left"/>
             </w:pPr>
             <w:r>
-              <w:t xml:space="preserve">82</w:t>
+              <w:t xml:space="preserve">79</w:t>
             </w:r>
           </w:p>
         </w:tc>
@@ -1180,7 +1180,7 @@
               <w:jc w:val="left"/>
             </w:pPr>
             <w:r>
-              <w:t xml:space="preserve">37 (45.1%)</w:t>
+              <w:t xml:space="preserve">35 (44.3%)</w:t>
             </w:r>
           </w:p>
         </w:tc>
@@ -1213,7 +1213,7 @@
               <w:jc w:val="left"/>
             </w:pPr>
             <w:r>
-              <w:t xml:space="preserve">20 (24.4%)</w:t>
+              <w:t xml:space="preserve">19 (24.1%)</w:t>
             </w:r>
           </w:p>
         </w:tc>
@@ -1246,7 +1246,7 @@
               <w:jc w:val="left"/>
             </w:pPr>
             <w:r>
-              <w:t xml:space="preserve">15 (18.3%)</w:t>
+              <w:t xml:space="preserve">15 (19%)</w:t>
             </w:r>
           </w:p>
         </w:tc>
@@ -1279,7 +1279,7 @@
               <w:jc w:val="left"/>
             </w:pPr>
             <w:r>
-              <w:t xml:space="preserve">1 (1.2%)</w:t>
+              <w:t xml:space="preserve">1 (1.3%)</w:t>
             </w:r>
           </w:p>
         </w:tc>
@@ -1312,7 +1312,7 @@
               <w:jc w:val="left"/>
             </w:pPr>
             <w:r>
-              <w:t xml:space="preserve">9 (11%)</w:t>
+              <w:t xml:space="preserve">9 (11.4%)</w:t>
             </w:r>
           </w:p>
         </w:tc>
@@ -1342,7 +1342,7 @@
               <w:jc w:val="left"/>
             </w:pPr>
             <w:r>
-              <w:t xml:space="preserve">82</w:t>
+              <w:t xml:space="preserve">79</w:t>
             </w:r>
           </w:p>
         </w:tc>
@@ -1378,7 +1378,7 @@
               <w:jc w:val="left"/>
             </w:pPr>
             <w:r>
-              <w:t xml:space="preserve">2 (2.4%)</w:t>
+              <w:t xml:space="preserve">2 (2.5%)</w:t>
             </w:r>
           </w:p>
         </w:tc>
@@ -1411,7 +1411,7 @@
               <w:jc w:val="left"/>
             </w:pPr>
             <w:r>
-              <w:t xml:space="preserve">22 (26.8%)</w:t>
+              <w:t xml:space="preserve">22 (27.8%)</w:t>
             </w:r>
           </w:p>
         </w:tc>
@@ -1444,7 +1444,7 @@
               <w:jc w:val="left"/>
             </w:pPr>
             <w:r>
-              <w:t xml:space="preserve">34 (41.5%)</w:t>
+              <w:t xml:space="preserve">32 (40.5%)</w:t>
             </w:r>
           </w:p>
         </w:tc>
@@ -1477,7 +1477,7 @@
               <w:jc w:val="left"/>
             </w:pPr>
             <w:r>
-              <w:t xml:space="preserve">24 (29.3%)</w:t>
+              <w:t xml:space="preserve">23 (29.1%)</w:t>
             </w:r>
           </w:p>
         </w:tc>
@@ -1681,7 +1681,7 @@
               <w:jc w:val="right"/>
             </w:pPr>
             <w:r>
-              <w:t xml:space="preserve">81</w:t>
+              <w:t xml:space="preserve">79</w:t>
             </w:r>
           </w:p>
         </w:tc>
@@ -1703,7 +1703,7 @@
               <w:jc w:val="right"/>
             </w:pPr>
             <w:r>
-              <w:t xml:space="preserve">83</w:t>
+              <w:t xml:space="preserve">80</w:t>
             </w:r>
           </w:p>
         </w:tc>
@@ -1725,29 +1725,29 @@
               <w:jc w:val="right"/>
             </w:pPr>
             <w:r>
-              <w:t xml:space="preserve">81</w:t>
-            </w:r>
-          </w:p>
-        </w:tc>
-        <w:tc>
-          <w:p>
-            <w:pPr>
-              <w:pStyle w:val="Compact"/>
-              <w:jc w:val="left"/>
-            </w:pPr>
-            <w:r>
-              <w:t xml:space="preserve">0.37 (11)</w:t>
-            </w:r>
-          </w:p>
-        </w:tc>
-        <w:tc>
-          <w:p>
-            <w:pPr>
-              <w:pStyle w:val="Compact"/>
-              <w:jc w:val="left"/>
-            </w:pPr>
-            <w:r>
-              <w:t xml:space="preserve">-0.078 (-2.92 to 2.77)</w:t>
+              <w:t xml:space="preserve">79</w:t>
+            </w:r>
+          </w:p>
+        </w:tc>
+        <w:tc>
+          <w:p>
+            <w:pPr>
+              <w:pStyle w:val="Compact"/>
+              <w:jc w:val="left"/>
+            </w:pPr>
+            <w:r>
+              <w:t xml:space="preserve">0.089 (11)</w:t>
+            </w:r>
+          </w:p>
+        </w:tc>
+        <w:tc>
+          <w:p>
+            <w:pPr>
+              <w:pStyle w:val="Compact"/>
+              <w:jc w:val="left"/>
+            </w:pPr>
+            <w:r>
+              <w:t xml:space="preserve">-0.4 (-3.18 to 2.38)</w:t>
             </w:r>
           </w:p>
         </w:tc>
@@ -1758,7 +1758,7 @@
               <w:jc w:val="right"/>
             </w:pPr>
             <w:r>
-              <w:t xml:space="preserve">0.96</w:t>
+              <w:t xml:space="preserve">0.78</w:t>
             </w:r>
           </w:p>
         </w:tc>
@@ -1782,7 +1782,7 @@
               <w:jc w:val="right"/>
             </w:pPr>
             <w:r>
-              <w:t xml:space="preserve">82</w:t>
+              <w:t xml:space="preserve">80</w:t>
             </w:r>
           </w:p>
         </w:tc>
@@ -1804,7 +1804,7 @@
               <w:jc w:val="right"/>
             </w:pPr>
             <w:r>
-              <w:t xml:space="preserve">81</w:t>
+              <w:t xml:space="preserve">78</w:t>
             </w:r>
           </w:p>
         </w:tc>
@@ -1826,29 +1826,29 @@
               <w:jc w:val="right"/>
             </w:pPr>
             <w:r>
-              <w:t xml:space="preserve">80</w:t>
-            </w:r>
-          </w:p>
-        </w:tc>
-        <w:tc>
-          <w:p>
-            <w:pPr>
-              <w:pStyle w:val="Compact"/>
-              <w:jc w:val="left"/>
-            </w:pPr>
-            <w:r>
-              <w:t xml:space="preserve">1.1 (11)</w:t>
-            </w:r>
-          </w:p>
-        </w:tc>
-        <w:tc>
-          <w:p>
-            <w:pPr>
-              <w:pStyle w:val="Compact"/>
-              <w:jc w:val="left"/>
-            </w:pPr>
-            <w:r>
-              <w:t xml:space="preserve">0.47 (-2.33 to 3.27)</w:t>
+              <w:t xml:space="preserve">78</w:t>
+            </w:r>
+          </w:p>
+        </w:tc>
+        <w:tc>
+          <w:p>
+            <w:pPr>
+              <w:pStyle w:val="Compact"/>
+              <w:jc w:val="left"/>
+            </w:pPr>
+            <w:r>
+              <w:t xml:space="preserve">1.4 (11)</w:t>
+            </w:r>
+          </w:p>
+        </w:tc>
+        <w:tc>
+          <w:p>
+            <w:pPr>
+              <w:pStyle w:val="Compact"/>
+              <w:jc w:val="left"/>
+            </w:pPr>
+            <w:r>
+              <w:t xml:space="preserve">0.47 (-2.42 to 3.36)</w:t>
             </w:r>
           </w:p>
         </w:tc>
@@ -1859,7 +1859,7 @@
               <w:jc w:val="right"/>
             </w:pPr>
             <w:r>
-              <w:t xml:space="preserve">0.74</w:t>
+              <w:t xml:space="preserve">0.75</w:t>
             </w:r>
           </w:p>
         </w:tc>
@@ -1883,18 +1883,18 @@
               <w:jc w:val="right"/>
             </w:pPr>
             <w:r>
-              <w:t xml:space="preserve">81</w:t>
-            </w:r>
-          </w:p>
-        </w:tc>
-        <w:tc>
-          <w:p>
-            <w:pPr>
-              <w:pStyle w:val="Compact"/>
-              <w:jc w:val="left"/>
-            </w:pPr>
-            <w:r>
-              <w:t xml:space="preserve">89 (9.5)</w:t>
+              <w:t xml:space="preserve">79</w:t>
+            </w:r>
+          </w:p>
+        </w:tc>
+        <w:tc>
+          <w:p>
+            <w:pPr>
+              <w:pStyle w:val="Compact"/>
+              <w:jc w:val="left"/>
+            </w:pPr>
+            <w:r>
+              <w:t xml:space="preserve">89 (9.6)</w:t>
             </w:r>
           </w:p>
         </w:tc>
@@ -1905,18 +1905,18 @@
               <w:jc w:val="right"/>
             </w:pPr>
             <w:r>
-              <w:t xml:space="preserve">83</w:t>
-            </w:r>
-          </w:p>
-        </w:tc>
-        <w:tc>
-          <w:p>
-            <w:pPr>
-              <w:pStyle w:val="Compact"/>
-              <w:jc w:val="left"/>
-            </w:pPr>
-            <w:r>
-              <w:t xml:space="preserve">89 (9)</w:t>
+              <w:t xml:space="preserve">80</w:t>
+            </w:r>
+          </w:p>
+        </w:tc>
+        <w:tc>
+          <w:p>
+            <w:pPr>
+              <w:pStyle w:val="Compact"/>
+              <w:jc w:val="left"/>
+            </w:pPr>
+            <w:r>
+              <w:t xml:space="preserve">89 (9.1)</w:t>
             </w:r>
           </w:p>
         </w:tc>
@@ -1927,29 +1927,29 @@
               <w:jc w:val="right"/>
             </w:pPr>
             <w:r>
-              <w:t xml:space="preserve">81</w:t>
-            </w:r>
-          </w:p>
-        </w:tc>
-        <w:tc>
-          <w:p>
-            <w:pPr>
-              <w:pStyle w:val="Compact"/>
-              <w:jc w:val="left"/>
-            </w:pPr>
-            <w:r>
-              <w:t xml:space="preserve">-0.26 (7.6)</w:t>
-            </w:r>
-          </w:p>
-        </w:tc>
-        <w:tc>
-          <w:p>
-            <w:pPr>
-              <w:pStyle w:val="Compact"/>
-              <w:jc w:val="left"/>
-            </w:pPr>
-            <w:r>
-              <w:t xml:space="preserve">-0.14 (-1.97 to 1.69)</w:t>
+              <w:t xml:space="preserve">79</w:t>
+            </w:r>
+          </w:p>
+        </w:tc>
+        <w:tc>
+          <w:p>
+            <w:pPr>
+              <w:pStyle w:val="Compact"/>
+              <w:jc w:val="left"/>
+            </w:pPr>
+            <w:r>
+              <w:t xml:space="preserve">-0.42 (7.4)</w:t>
+            </w:r>
+          </w:p>
+        </w:tc>
+        <w:tc>
+          <w:p>
+            <w:pPr>
+              <w:pStyle w:val="Compact"/>
+              <w:jc w:val="left"/>
+            </w:pPr>
+            <w:r>
+              <w:t xml:space="preserve">-0.43 (-2.21 to 1.35)</w:t>
             </w:r>
           </w:p>
         </w:tc>
@@ -1960,7 +1960,7 @@
               <w:jc w:val="right"/>
             </w:pPr>
             <w:r>
-              <w:t xml:space="preserve">0.88</w:t>
+              <w:t xml:space="preserve">0.64</w:t>
             </w:r>
           </w:p>
         </w:tc>
@@ -1984,18 +1984,18 @@
               <w:jc w:val="right"/>
             </w:pPr>
             <w:r>
-              <w:t xml:space="preserve">82</w:t>
-            </w:r>
-          </w:p>
-        </w:tc>
-        <w:tc>
-          <w:p>
-            <w:pPr>
-              <w:pStyle w:val="Compact"/>
-              <w:jc w:val="left"/>
-            </w:pPr>
-            <w:r>
-              <w:t xml:space="preserve">77 (7.1)</w:t>
+              <w:t xml:space="preserve">80</w:t>
+            </w:r>
+          </w:p>
+        </w:tc>
+        <w:tc>
+          <w:p>
+            <w:pPr>
+              <w:pStyle w:val="Compact"/>
+              <w:jc w:val="left"/>
+            </w:pPr>
+            <w:r>
+              <w:t xml:space="preserve">77 (7.2)</w:t>
             </w:r>
           </w:p>
         </w:tc>
@@ -2006,18 +2006,18 @@
               <w:jc w:val="right"/>
             </w:pPr>
             <w:r>
-              <w:t xml:space="preserve">81</w:t>
-            </w:r>
-          </w:p>
-        </w:tc>
-        <w:tc>
-          <w:p>
-            <w:pPr>
-              <w:pStyle w:val="Compact"/>
-              <w:jc w:val="left"/>
-            </w:pPr>
-            <w:r>
-              <w:t xml:space="preserve">77 (6.7)</w:t>
+              <w:t xml:space="preserve">78</w:t>
+            </w:r>
+          </w:p>
+        </w:tc>
+        <w:tc>
+          <w:p>
+            <w:pPr>
+              <w:pStyle w:val="Compact"/>
+              <w:jc w:val="left"/>
+            </w:pPr>
+            <w:r>
+              <w:t xml:space="preserve">77 (6.5)</w:t>
             </w:r>
           </w:p>
         </w:tc>
@@ -2028,29 +2028,29 @@
               <w:jc w:val="right"/>
             </w:pPr>
             <w:r>
-              <w:t xml:space="preserve">80</w:t>
-            </w:r>
-          </w:p>
-        </w:tc>
-        <w:tc>
-          <w:p>
-            <w:pPr>
-              <w:pStyle w:val="Compact"/>
-              <w:jc w:val="left"/>
-            </w:pPr>
-            <w:r>
-              <w:t xml:space="preserve">-0.31 (6.5)</w:t>
-            </w:r>
-          </w:p>
-        </w:tc>
-        <w:tc>
-          <w:p>
-            <w:pPr>
-              <w:pStyle w:val="Compact"/>
-              <w:jc w:val="left"/>
-            </w:pPr>
-            <w:r>
-              <w:t xml:space="preserve">-0.27 (-1.76 to 1.22)</w:t>
+              <w:t xml:space="preserve">78</w:t>
+            </w:r>
+          </w:p>
+        </w:tc>
+        <w:tc>
+          <w:p>
+            <w:pPr>
+              <w:pStyle w:val="Compact"/>
+              <w:jc w:val="left"/>
+            </w:pPr>
+            <w:r>
+              <w:t xml:space="preserve">-0.11 (6.3)</w:t>
+            </w:r>
+          </w:p>
+        </w:tc>
+        <w:tc>
+          <w:p>
+            <w:pPr>
+              <w:pStyle w:val="Compact"/>
+              <w:jc w:val="left"/>
+            </w:pPr>
+            <w:r>
+              <w:t xml:space="preserve">-0.12 (-1.62 to 1.38)</w:t>
             </w:r>
           </w:p>
         </w:tc>
@@ -2061,7 +2061,7 @@
               <w:jc w:val="right"/>
             </w:pPr>
             <w:r>
-              <w:t xml:space="preserve">0.72</w:t>
+              <w:t xml:space="preserve">0.88</w:t>
             </w:r>
           </w:p>
         </w:tc>
@@ -2267,7 +2267,7 @@
               <w:jc w:val="right"/>
             </w:pPr>
             <w:r>
-              <w:t xml:space="preserve">1.40</w:t>
+              <w:t xml:space="preserve">1.30</w:t>
             </w:r>
           </w:p>
         </w:tc>
@@ -2278,7 +2278,7 @@
               <w:jc w:val="right"/>
             </w:pPr>
             <w:r>
-              <w:t xml:space="preserve">0.065</w:t>
+              <w:t xml:space="preserve">0.106</w:t>
             </w:r>
           </w:p>
         </w:tc>
@@ -2313,7 +2313,7 @@
               <w:jc w:val="right"/>
             </w:pPr>
             <w:r>
-              <w:t xml:space="preserve">0.546</w:t>
+              <w:t xml:space="preserve">0.597</w:t>
             </w:r>
           </w:p>
         </w:tc>
@@ -2348,7 +2348,7 @@
               <w:jc w:val="right"/>
             </w:pPr>
             <w:r>
-              <w:t xml:space="preserve">0.562</w:t>
+              <w:t xml:space="preserve">0.597</w:t>
             </w:r>
           </w:p>
         </w:tc>
@@ -2372,7 +2372,7 @@
               <w:jc w:val="right"/>
             </w:pPr>
             <w:r>
-              <w:t xml:space="preserve">0.69</w:t>
+              <w:t xml:space="preserve">0.63</w:t>
             </w:r>
           </w:p>
         </w:tc>
@@ -2383,7 +2383,7 @@
               <w:jc w:val="right"/>
             </w:pPr>
             <w:r>
-              <w:t xml:space="preserve">0.056</w:t>
+              <w:t xml:space="preserve">0.021</w:t>
             </w:r>
           </w:p>
         </w:tc>
@@ -2407,7 +2407,7 @@
               <w:jc w:val="right"/>
             </w:pPr>
             <w:r>
-              <w:t xml:space="preserve">0.82</w:t>
+              <w:t xml:space="preserve">0.81</w:t>
             </w:r>
           </w:p>
         </w:tc>
@@ -2418,7 +2418,7 @@
               <w:jc w:val="right"/>
             </w:pPr>
             <w:r>
-              <w:t xml:space="preserve">0.327</w:t>
+              <w:t xml:space="preserve">0.325</w:t>
             </w:r>
           </w:p>
         </w:tc>
@@ -2442,7 +2442,7 @@
               <w:jc w:val="right"/>
             </w:pPr>
             <w:r>
-              <w:t xml:space="preserve">0.75</w:t>
+              <w:t xml:space="preserve">0.77</w:t>
             </w:r>
           </w:p>
         </w:tc>
@@ -2453,7 +2453,7 @@
               <w:jc w:val="right"/>
             </w:pPr>
             <w:r>
-              <w:t xml:space="preserve">0.111</w:t>
+              <w:t xml:space="preserve">0.174</w:t>
             </w:r>
           </w:p>
         </w:tc>
@@ -2477,7 +2477,7 @@
               <w:jc w:val="right"/>
             </w:pPr>
             <w:r>
-              <w:t xml:space="preserve">0.68</w:t>
+              <w:t xml:space="preserve">0.59</w:t>
             </w:r>
           </w:p>
         </w:tc>
@@ -2488,7 +2488,7 @@
               <w:jc w:val="right"/>
             </w:pPr>
             <w:r>
-              <w:t xml:space="preserve">0.030</w:t>
+              <w:t xml:space="preserve">0.006</w:t>
             </w:r>
           </w:p>
         </w:tc>
@@ -2512,7 +2512,7 @@
               <w:jc w:val="right"/>
             </w:pPr>
             <w:r>
-              <w:t xml:space="preserve">1.30</w:t>
+              <w:t xml:space="preserve">1.40</w:t>
             </w:r>
           </w:p>
         </w:tc>
@@ -2523,7 +2523,7 @@
               <w:jc w:val="right"/>
             </w:pPr>
             <w:r>
-              <w:t xml:space="preserve">0.087</w:t>
+              <w:t xml:space="preserve">0.076</w:t>
             </w:r>
           </w:p>
         </w:tc>
@@ -2547,7 +2547,7 @@
               <w:jc w:val="right"/>
             </w:pPr>
             <w:r>
-              <w:t xml:space="preserve">1.30</w:t>
+              <w:t xml:space="preserve">1.40</w:t>
             </w:r>
           </w:p>
         </w:tc>
@@ -2558,7 +2558,7 @@
               <w:jc w:val="right"/>
             </w:pPr>
             <w:r>
-              <w:t xml:space="preserve">0.145</w:t>
+              <w:t xml:space="preserve">0.112</w:t>
             </w:r>
           </w:p>
         </w:tc>
@@ -2582,7 +2582,7 @@
               <w:jc w:val="right"/>
             </w:pPr>
             <w:r>
-              <w:t xml:space="preserve">0.76</w:t>
+              <w:t xml:space="preserve">0.79</w:t>
             </w:r>
           </w:p>
         </w:tc>
@@ -2593,7 +2593,7 @@
               <w:jc w:val="right"/>
             </w:pPr>
             <w:r>
-              <w:t xml:space="preserve">0.123</w:t>
+              <w:t xml:space="preserve">0.189</w:t>
             </w:r>
           </w:p>
         </w:tc>
@@ -2617,7 +2617,7 @@
               <w:jc w:val="right"/>
             </w:pPr>
             <w:r>
-              <w:t xml:space="preserve">0.91</w:t>
+              <w:t xml:space="preserve">0.95</w:t>
             </w:r>
           </w:p>
         </w:tc>
@@ -2628,7 +2628,7 @@
               <w:jc w:val="right"/>
             </w:pPr>
             <w:r>
-              <w:t xml:space="preserve">0.535</w:t>
+              <w:t xml:space="preserve">0.742</w:t>
             </w:r>
           </w:p>
         </w:tc>
@@ -2663,7 +2663,7 @@
               <w:jc w:val="right"/>
             </w:pPr>
             <w:r>
-              <w:t xml:space="preserve">0.877</w:t>
+              <w:t xml:space="preserve">0.919</w:t>
             </w:r>
           </w:p>
         </w:tc>

</xml_diff>